<commit_message>
Se le agregaron los objetivos
</commit_message>
<xml_diff>
--- a/Protocolo.docx
+++ b/Protocolo.docx
@@ -4,16 +4,67 @@
   <w:body>
     <w:p>
       <w:pPr>
+        <w:pStyle w:val="Ttulo2"/>
+      </w:pPr>
+      <w:r>
+        <w:t>Objetivos</w:t>
+      </w:r>
+    </w:p>
+    <w:p>
+      <w:pPr>
         <w:pStyle w:val="Ttulo3"/>
-        <w:rPr>
-          <w:lang w:val="es-ES"/>
-        </w:rPr>
       </w:pPr>
       <w:r>
+        <w:t>Objetivos Generales.</w:t>
+      </w:r>
+    </w:p>
+    <w:p>
+      <w:r>
+        <w:t>Implementar una plataforma de comercio electrónico mediante tecnologías web</w:t>
+      </w:r>
+      <w:r>
+        <w:t>,</w:t>
+      </w:r>
+      <w:r>
+        <w:t xml:space="preserve"> para las empresas de servicios de entretenimiento infantil</w:t>
+      </w:r>
+      <w:r>
+        <w:t>.</w:t>
+      </w:r>
+    </w:p>
+    <w:p>
+      <w:pPr>
+        <w:pStyle w:val="Ttulo3"/>
+        <w:rPr>
+          <w:lang w:val="es-ES"/>
+        </w:rPr>
+      </w:pPr>
+      <w:r>
         <w:rPr>
           <w:lang w:val="es-ES"/>
         </w:rPr>
         <w:t>Objetivos Específicos</w:t>
+      </w:r>
+    </w:p>
+    <w:p>
+      <w:pPr>
+        <w:rPr>
+          <w:lang w:val="es-ES"/>
+        </w:rPr>
+      </w:pPr>
+      <w:r>
+        <w:rPr>
+          <w:lang w:val="es-ES"/>
+        </w:rPr>
+        <w:t>Brindar</w:t>
+      </w:r>
+      <w:bookmarkStart w:id="0" w:name="_GoBack"/>
+      <w:bookmarkEnd w:id="0"/>
+      <w:r>
+        <w:rPr>
+          <w:lang w:val="es-ES"/>
+        </w:rPr>
+        <w:t xml:space="preserve"> a las empresas de servicio de entretenimiento infantil alternativas para incursionar en el comercio electrónico.</w:t>
       </w:r>
     </w:p>
     <w:p>
@@ -66,15 +117,7 @@
         <w:rPr>
           <w:lang w:val="es-ES"/>
         </w:rPr>
-        <w:t>El presente procedimiento manual se basó en el pe</w:t>
-      </w:r>
-      <w:bookmarkStart w:id="0" w:name="_GoBack"/>
-      <w:bookmarkEnd w:id="0"/>
-      <w:r>
-        <w:rPr>
-          <w:lang w:val="es-ES"/>
-        </w:rPr>
-        <w:t xml:space="preserve">queño negocio familiar Fofo Animaciones </w:t>
+        <w:t xml:space="preserve">El presente procedimiento manual se basó en el pequeño negocio familiar Fofo Animaciones </w:t>
       </w:r>
       <w:r>
         <w:rPr>
@@ -103,14 +146,12 @@
         </w:rPr>
         <w:t xml:space="preserve">donde tienen información sobre la dirección y los números para contactar al payaso, el contacto es </w:t>
       </w:r>
-      <w:proofErr w:type="spellStart"/>
-      <w:r>
-        <w:rPr>
-          <w:lang w:val="es-ES"/>
-        </w:rPr>
-        <w:t>via</w:t>
-      </w:r>
-      <w:proofErr w:type="spellEnd"/>
+      <w:r>
+        <w:rPr>
+          <w:lang w:val="es-ES"/>
+        </w:rPr>
+        <w:t>vía</w:t>
+      </w:r>
       <w:r>
         <w:rPr>
           <w:lang w:val="es-ES"/>
@@ -123,42 +164,36 @@
         </w:rPr>
         <w:t xml:space="preserve">platicar donde el payaso ofrece sus servicios de entretenimiento infantil. El primer acuerdo es de forma verbal luego prosiguen a firmar el contrato el cliente tiene que pagar el 50% del total del valor del servicio en </w:t>
       </w:r>
-      <w:proofErr w:type="spellStart"/>
-      <w:r>
-        <w:rPr>
-          <w:lang w:val="es-ES"/>
-        </w:rPr>
-        <w:t>ocaciones</w:t>
-      </w:r>
-      <w:proofErr w:type="spellEnd"/>
+      <w:r>
+        <w:rPr>
+          <w:lang w:val="es-ES"/>
+        </w:rPr>
+        <w:t>ocasiones</w:t>
+      </w:r>
       <w:r>
         <w:rPr>
           <w:lang w:val="es-ES"/>
         </w:rPr>
         <w:t xml:space="preserve"> realiza descuentos dependiendo del cliente, el 50% restante se cancela hasta el </w:t>
       </w:r>
-      <w:proofErr w:type="spellStart"/>
-      <w:r>
-        <w:rPr>
-          <w:lang w:val="es-ES"/>
-        </w:rPr>
-        <w:t>dia</w:t>
-      </w:r>
-      <w:proofErr w:type="spellEnd"/>
+      <w:r>
+        <w:rPr>
+          <w:lang w:val="es-ES"/>
+        </w:rPr>
+        <w:t>día</w:t>
+      </w:r>
       <w:r>
         <w:rPr>
           <w:lang w:val="es-ES"/>
         </w:rPr>
         <w:t xml:space="preserve"> del evento una vez este </w:t>
       </w:r>
-      <w:proofErr w:type="spellStart"/>
-      <w:r>
-        <w:rPr>
-          <w:lang w:val="es-ES"/>
-        </w:rPr>
-        <w:t>halla</w:t>
-      </w:r>
-      <w:proofErr w:type="spellEnd"/>
+      <w:r>
+        <w:rPr>
+          <w:lang w:val="es-ES"/>
+        </w:rPr>
+        <w:t>haya</w:t>
+      </w:r>
       <w:r>
         <w:rPr>
           <w:lang w:val="es-ES"/>
@@ -398,7 +433,6 @@
   <w:style w:type="character" w:default="1" w:styleId="Fuentedeprrafopredeter">
     <w:name w:val="Default Paragraph Font"/>
     <w:uiPriority w:val="1"/>
-    <w:semiHidden/>
     <w:unhideWhenUsed/>
   </w:style>
   <w:style w:type="table" w:default="1" w:styleId="Tablanormal">
@@ -673,7 +707,6 @@
   <w:style w:type="character" w:default="1" w:styleId="Fuentedeprrafopredeter">
     <w:name w:val="Default Paragraph Font"/>
     <w:uiPriority w:val="1"/>
-    <w:semiHidden/>
     <w:unhideWhenUsed/>
   </w:style>
   <w:style w:type="table" w:default="1" w:styleId="Tablanormal">

</xml_diff>

<commit_message>
Principio de los antecedentes
</commit_message>
<xml_diff>
--- a/Protocolo.docx
+++ b/Protocolo.docx
@@ -56,15 +56,7 @@
         <w:rPr>
           <w:lang w:val="es-ES"/>
         </w:rPr>
-        <w:t>Brindar</w:t>
-      </w:r>
-      <w:bookmarkStart w:id="0" w:name="_GoBack"/>
-      <w:bookmarkEnd w:id="0"/>
-      <w:r>
-        <w:rPr>
-          <w:lang w:val="es-ES"/>
-        </w:rPr>
-        <w:t xml:space="preserve"> a las empresas de servicio de entretenimiento infantil alternativas para incursionar en el comercio electrónico.</w:t>
+        <w:t>Brindar a las empresas de servicio de entretenimiento infantil alternativas para incursionar en el comercio electrónico.</w:t>
       </w:r>
     </w:p>
     <w:p>
@@ -213,6 +205,26 @@
         </w:rPr>
         <w:t xml:space="preserve">Los servicios que brindan es el alquile de </w:t>
       </w:r>
+    </w:p>
+    <w:p>
+      <w:pPr>
+        <w:rPr>
+          <w:lang w:val="es-ES"/>
+        </w:rPr>
+      </w:pPr>
+    </w:p>
+    <w:p>
+      <w:pPr>
+        <w:pStyle w:val="Ttulo2"/>
+      </w:pPr>
+      <w:r>
+        <w:t>ANTECEDENTES</w:t>
+      </w:r>
+      <w:r>
+        <w:t>.</w:t>
+      </w:r>
+      <w:bookmarkStart w:id="0" w:name="_GoBack"/>
+      <w:bookmarkEnd w:id="0"/>
     </w:p>
     <w:sectPr>
       <w:pgSz w:w="12240" w:h="15840"/>
@@ -433,6 +445,7 @@
   <w:style w:type="character" w:default="1" w:styleId="Fuentedeprrafopredeter">
     <w:name w:val="Default Paragraph Font"/>
     <w:uiPriority w:val="1"/>
+    <w:semiHidden/>
     <w:unhideWhenUsed/>
   </w:style>
   <w:style w:type="table" w:default="1" w:styleId="Tablanormal">
@@ -707,6 +720,7 @@
   <w:style w:type="character" w:default="1" w:styleId="Fuentedeprrafopredeter">
     <w:name w:val="Default Paragraph Font"/>
     <w:uiPriority w:val="1"/>
+    <w:semiHidden/>
     <w:unhideWhenUsed/>
   </w:style>
   <w:style w:type="table" w:default="1" w:styleId="Tablanormal">

</xml_diff>

<commit_message>
Inicio de la introduccion
</commit_message>
<xml_diff>
--- a/Protocolo.docx
+++ b/Protocolo.docx
@@ -223,6 +223,17 @@
       <w:r>
         <w:t>.</w:t>
       </w:r>
+    </w:p>
+    <w:p/>
+    <w:p>
+      <w:pPr>
+        <w:pStyle w:val="Ttulo2"/>
+      </w:pPr>
+      <w:r>
+        <w:t>INTRODUCCION</w:t>
+      </w:r>
+    </w:p>
+    <w:p>
       <w:bookmarkStart w:id="0" w:name="_GoBack"/>
       <w:bookmarkEnd w:id="0"/>
     </w:p>

</xml_diff>